<commit_message>
add info change port postgre
</commit_message>
<xml_diff>
--- a/3lab/3_лабораторная_работа_Смолянинов_Георгий.docx
+++ b/3lab/3_лабораторная_работа_Смолянинов_Георгий.docx
@@ -13,6 +13,7 @@
       <w:r>
         <w:t xml:space="preserve">Устанавливаем </w:t>
       </w:r>
+      <w:proofErr w:type="spellStart"/>
       <w:r>
         <w:rPr>
           <w:b/>
@@ -21,6 +22,7 @@
         </w:rPr>
         <w:t>ufw</w:t>
       </w:r>
+      <w:proofErr w:type="spellEnd"/>
       <w:r>
         <w:t xml:space="preserve"> </w:t>
       </w:r>
@@ -30,6 +32,7 @@
       <w:r>
         <w:t xml:space="preserve"> </w:t>
       </w:r>
+      <w:proofErr w:type="spellStart"/>
       <w:r>
         <w:rPr>
           <w:b/>
@@ -38,6 +41,7 @@
         </w:rPr>
         <w:t>sudo</w:t>
       </w:r>
+      <w:proofErr w:type="spellEnd"/>
       <w:r>
         <w:rPr>
           <w:b/>
@@ -75,6 +79,7 @@
         </w:rPr>
         <w:t xml:space="preserve"> </w:t>
       </w:r>
+      <w:proofErr w:type="spellStart"/>
       <w:r>
         <w:rPr>
           <w:b/>
@@ -83,9 +88,11 @@
         </w:rPr>
         <w:t>ufw</w:t>
       </w:r>
+      <w:proofErr w:type="spellEnd"/>
       <w:r>
         <w:t xml:space="preserve">, запускаем его </w:t>
       </w:r>
+      <w:proofErr w:type="spellStart"/>
       <w:r>
         <w:rPr>
           <w:b/>
@@ -94,6 +101,7 @@
         </w:rPr>
         <w:t>sudo</w:t>
       </w:r>
+      <w:proofErr w:type="spellEnd"/>
       <w:r>
         <w:rPr>
           <w:b/>
@@ -101,6 +109,7 @@
         </w:rPr>
         <w:t xml:space="preserve"> </w:t>
       </w:r>
+      <w:proofErr w:type="spellStart"/>
       <w:r>
         <w:rPr>
           <w:b/>
@@ -109,6 +118,7 @@
         </w:rPr>
         <w:t>ufw</w:t>
       </w:r>
+      <w:proofErr w:type="spellEnd"/>
       <w:r>
         <w:rPr>
           <w:b/>
@@ -127,6 +137,7 @@
       <w:r>
         <w:t xml:space="preserve">, проверяем запустился ли он с помощью команды </w:t>
       </w:r>
+      <w:proofErr w:type="spellStart"/>
       <w:r>
         <w:rPr>
           <w:b/>
@@ -135,6 +146,7 @@
         </w:rPr>
         <w:t>sudo</w:t>
       </w:r>
+      <w:proofErr w:type="spellEnd"/>
       <w:r>
         <w:rPr>
           <w:b/>
@@ -142,6 +154,7 @@
         </w:rPr>
         <w:t xml:space="preserve"> </w:t>
       </w:r>
+      <w:proofErr w:type="spellStart"/>
       <w:r>
         <w:rPr>
           <w:b/>
@@ -150,6 +163,7 @@
         </w:rPr>
         <w:t>ufw</w:t>
       </w:r>
+      <w:proofErr w:type="spellEnd"/>
       <w:r>
         <w:rPr>
           <w:b/>
@@ -252,6 +266,7 @@
       <w:r>
         <w:t xml:space="preserve">с помощью команды </w:t>
       </w:r>
+      <w:proofErr w:type="spellStart"/>
       <w:r>
         <w:rPr>
           <w:b/>
@@ -260,6 +275,7 @@
         </w:rPr>
         <w:t>sudo</w:t>
       </w:r>
+      <w:proofErr w:type="spellEnd"/>
       <w:r>
         <w:rPr>
           <w:b/>
@@ -308,6 +324,7 @@
       <w:r>
         <w:t xml:space="preserve">, заходим в </w:t>
       </w:r>
+      <w:proofErr w:type="spellStart"/>
       <w:r>
         <w:rPr>
           <w:b/>
@@ -316,6 +333,7 @@
         </w:rPr>
         <w:t>sshd</w:t>
       </w:r>
+      <w:proofErr w:type="spellEnd"/>
       <w:r>
         <w:rPr>
           <w:b/>
@@ -585,39 +603,46 @@
       <w:r>
         <w:t xml:space="preserve">Устанавливаем </w:t>
       </w:r>
+      <w:proofErr w:type="spellStart"/>
       <w:r>
         <w:rPr>
           <w:lang w:val="en-US"/>
         </w:rPr>
         <w:t>postgresql</w:t>
       </w:r>
+      <w:proofErr w:type="spellEnd"/>
       <w:r>
         <w:t xml:space="preserve"> (хотя чаще бывает, что </w:t>
       </w:r>
+      <w:proofErr w:type="spellStart"/>
       <w:r>
         <w:rPr>
           <w:lang w:val="en-US"/>
         </w:rPr>
         <w:t>postgresql</w:t>
       </w:r>
+      <w:proofErr w:type="spellEnd"/>
       <w:r>
         <w:t xml:space="preserve"> </w:t>
       </w:r>
       <w:r>
         <w:t xml:space="preserve">стоит по умолчанию). Заходим в оболочку </w:t>
       </w:r>
+      <w:proofErr w:type="spellStart"/>
       <w:r>
         <w:rPr>
           <w:lang w:val="en-US"/>
         </w:rPr>
         <w:t>postgresql</w:t>
       </w:r>
+      <w:proofErr w:type="spellEnd"/>
       <w:r>
         <w:t xml:space="preserve"> </w:t>
       </w:r>
       <w:r>
         <w:t xml:space="preserve">с помощью команды </w:t>
       </w:r>
+      <w:proofErr w:type="spellStart"/>
       <w:r>
         <w:rPr>
           <w:b/>
@@ -626,6 +651,7 @@
         </w:rPr>
         <w:t>sudo</w:t>
       </w:r>
+      <w:proofErr w:type="spellEnd"/>
       <w:r>
         <w:rPr>
           <w:b/>
@@ -648,6 +674,7 @@
         </w:rPr>
         <w:t xml:space="preserve"> </w:t>
       </w:r>
+      <w:proofErr w:type="spellStart"/>
       <w:r>
         <w:rPr>
           <w:b/>
@@ -656,6 +683,7 @@
         </w:rPr>
         <w:t>postgres</w:t>
       </w:r>
+      <w:proofErr w:type="spellEnd"/>
       <w:r>
         <w:rPr>
           <w:b/>
@@ -663,6 +691,7 @@
         </w:rPr>
         <w:t xml:space="preserve"> </w:t>
       </w:r>
+      <w:proofErr w:type="spellStart"/>
       <w:r>
         <w:rPr>
           <w:b/>
@@ -671,17 +700,79 @@
         </w:rPr>
         <w:t>psql</w:t>
       </w:r>
+      <w:proofErr w:type="spellEnd"/>
       <w:r>
         <w:t xml:space="preserve">. Создаем базу данных для </w:t>
       </w:r>
+      <w:proofErr w:type="spellStart"/>
       <w:r>
         <w:rPr>
           <w:lang w:val="en-US"/>
         </w:rPr>
         <w:t>keycloak</w:t>
       </w:r>
+      <w:proofErr w:type="spellEnd"/>
       <w:r>
         <w:t xml:space="preserve"> и создаем пользователя для управления базой данных.</w:t>
+      </w:r>
+      <w:r>
+        <w:t xml:space="preserve"> </w:t>
+      </w:r>
+      <w:r>
+        <w:t xml:space="preserve">Меняем порт для подключения </w:t>
+      </w:r>
+      <w:proofErr w:type="spellStart"/>
+      <w:r>
+        <w:rPr>
+          <w:lang w:val="en-US"/>
+        </w:rPr>
+        <w:t>postgresql</w:t>
+      </w:r>
+      <w:proofErr w:type="spellEnd"/>
+    </w:p>
+    <w:p>
+      <w:pPr>
+        <w:pStyle w:val="a3"/>
+      </w:pPr>
+      <w:r>
+        <w:rPr>
+          <w:noProof/>
+        </w:rPr>
+        <w:drawing>
+          <wp:inline distT="0" distB="0" distL="0" distR="0" wp14:anchorId="0C9F4901" wp14:editId="55C0632F">
+            <wp:extent cx="2676525" cy="676275"/>
+            <wp:effectExtent l="0" t="0" r="9525" b="9525"/>
+            <wp:docPr id="2145479767" name="Рисунок 1"/>
+            <wp:cNvGraphicFramePr>
+              <a:graphicFrameLocks xmlns:a="http://schemas.openxmlformats.org/drawingml/2006/main" noChangeAspect="1"/>
+            </wp:cNvGraphicFramePr>
+            <a:graphic xmlns:a="http://schemas.openxmlformats.org/drawingml/2006/main">
+              <a:graphicData uri="http://schemas.openxmlformats.org/drawingml/2006/picture">
+                <pic:pic xmlns:pic="http://schemas.openxmlformats.org/drawingml/2006/picture">
+                  <pic:nvPicPr>
+                    <pic:cNvPr id="2145479767" name=""/>
+                    <pic:cNvPicPr/>
+                  </pic:nvPicPr>
+                  <pic:blipFill>
+                    <a:blip r:embed="rId9"/>
+                    <a:stretch>
+                      <a:fillRect/>
+                    </a:stretch>
+                  </pic:blipFill>
+                  <pic:spPr>
+                    <a:xfrm>
+                      <a:off x="0" y="0"/>
+                      <a:ext cx="2676525" cy="676275"/>
+                    </a:xfrm>
+                    <a:prstGeom prst="rect">
+                      <a:avLst/>
+                    </a:prstGeom>
+                  </pic:spPr>
+                </pic:pic>
+              </a:graphicData>
+            </a:graphic>
+          </wp:inline>
+        </w:drawing>
       </w:r>
     </w:p>
     <w:p>
@@ -711,7 +802,7 @@
                     </pic:cNvPicPr>
                   </pic:nvPicPr>
                   <pic:blipFill>
-                    <a:blip r:embed="rId9">
+                    <a:blip r:embed="rId10">
                       <a:extLst>
                         <a:ext uri="{28A0092B-C50C-407E-A947-70E740481C1C}">
                           <a14:useLocalDpi xmlns:a14="http://schemas.microsoft.com/office/drawing/2010/main" val="0"/>
@@ -764,7 +855,7 @@
                     </pic:cNvPicPr>
                   </pic:nvPicPr>
                   <pic:blipFill>
-                    <a:blip r:embed="rId10">
+                    <a:blip r:embed="rId11">
                       <a:extLst>
                         <a:ext uri="{28A0092B-C50C-407E-A947-70E740481C1C}">
                           <a14:useLocalDpi xmlns:a14="http://schemas.microsoft.com/office/drawing/2010/main" val="0"/>
@@ -819,33 +910,39 @@
       <w:r>
         <w:t xml:space="preserve">архив </w:t>
       </w:r>
+      <w:proofErr w:type="spellStart"/>
       <w:r>
         <w:rPr>
           <w:lang w:val="en-US"/>
         </w:rPr>
         <w:t>keycloak</w:t>
       </w:r>
+      <w:proofErr w:type="spellEnd"/>
       <w:r>
         <w:t xml:space="preserve"> с официального сайта, распаковываем его. В папке, где распаковали </w:t>
       </w:r>
+      <w:proofErr w:type="spellStart"/>
       <w:r>
         <w:rPr>
           <w:lang w:val="en-US"/>
         </w:rPr>
         <w:t>keycloak</w:t>
       </w:r>
+      <w:proofErr w:type="spellEnd"/>
       <w:r>
         <w:t xml:space="preserve"> создаем текстовый файл</w:t>
       </w:r>
       <w:r>
         <w:t xml:space="preserve"> </w:t>
       </w:r>
+      <w:proofErr w:type="spellStart"/>
       <w:r>
         <w:rPr>
           <w:lang w:val="en-US"/>
         </w:rPr>
         <w:t>dockerfile</w:t>
       </w:r>
+      <w:proofErr w:type="spellEnd"/>
       <w:r>
         <w:t>.</w:t>
       </w:r>
@@ -876,7 +973,7 @@
                     </pic:cNvPicPr>
                   </pic:nvPicPr>
                   <pic:blipFill>
-                    <a:blip r:embed="rId11">
+                    <a:blip r:embed="rId12">
                       <a:extLst>
                         <a:ext uri="{28A0092B-C50C-407E-A947-70E740481C1C}">
                           <a14:useLocalDpi xmlns:a14="http://schemas.microsoft.com/office/drawing/2010/main" val="0"/>
@@ -911,6 +1008,9 @@
     <w:p>
       <w:pPr>
         <w:pStyle w:val="a3"/>
+        <w:rPr>
+          <w:lang w:val="en-US"/>
+        </w:rPr>
       </w:pPr>
       <w:r>
         <w:t>Собираем</w:t>
@@ -1005,7 +1105,7 @@
                     </pic:cNvPicPr>
                   </pic:nvPicPr>
                   <pic:blipFill>
-                    <a:blip r:embed="rId12">
+                    <a:blip r:embed="rId13">
                       <a:extLst>
                         <a:ext uri="{28A0092B-C50C-407E-A947-70E740481C1C}">
                           <a14:useLocalDpi xmlns:a14="http://schemas.microsoft.com/office/drawing/2010/main" val="0"/>
@@ -1046,7 +1146,7 @@
           <w:noProof/>
         </w:rPr>
         <w:drawing>
-          <wp:inline distT="0" distB="0" distL="0" distR="0" wp14:anchorId="7B4F480D" wp14:editId="7C0BF392">
+          <wp:inline distT="0" distB="0" distL="0" distR="0" wp14:anchorId="7B4F480D" wp14:editId="068EA695">
             <wp:extent cx="5935980" cy="1280160"/>
             <wp:effectExtent l="0" t="0" r="7620" b="0"/>
             <wp:docPr id="756519571" name="Рисунок 17"/>
@@ -1063,7 +1163,7 @@
                     </pic:cNvPicPr>
                   </pic:nvPicPr>
                   <pic:blipFill>
-                    <a:blip r:embed="rId13" cstate="print">
+                    <a:blip r:embed="rId14" cstate="print">
                       <a:extLst>
                         <a:ext uri="{28A0092B-C50C-407E-A947-70E740481C1C}">
                           <a14:useLocalDpi xmlns:a14="http://schemas.microsoft.com/office/drawing/2010/main" val="0"/>
@@ -1130,7 +1230,7 @@
                     </pic:cNvPicPr>
                   </pic:nvPicPr>
                   <pic:blipFill>
-                    <a:blip r:embed="rId14">
+                    <a:blip r:embed="rId15">
                       <a:extLst>
                         <a:ext uri="{28A0092B-C50C-407E-A947-70E740481C1C}">
                           <a14:useLocalDpi xmlns:a14="http://schemas.microsoft.com/office/drawing/2010/main" val="0"/>
@@ -1205,7 +1305,7 @@
                     </pic:cNvPicPr>
                   </pic:nvPicPr>
                   <pic:blipFill>
-                    <a:blip r:embed="rId15">
+                    <a:blip r:embed="rId16">
                       <a:extLst>
                         <a:ext uri="{28A0092B-C50C-407E-A947-70E740481C1C}">
                           <a14:useLocalDpi xmlns:a14="http://schemas.microsoft.com/office/drawing/2010/main" val="0"/>
@@ -1271,7 +1371,7 @@
                     </pic:cNvPicPr>
                   </pic:nvPicPr>
                   <pic:blipFill>
-                    <a:blip r:embed="rId16">
+                    <a:blip r:embed="rId17">
                       <a:extLst>
                         <a:ext uri="{28A0092B-C50C-407E-A947-70E740481C1C}">
                           <a14:useLocalDpi xmlns:a14="http://schemas.microsoft.com/office/drawing/2010/main" val="0"/>
@@ -1312,17 +1412,21 @@
         </w:numPr>
       </w:pPr>
       <w:r>
-        <w:t xml:space="preserve">Теперь пишем запросы. </w:t>
-      </w:r>
-      <w:r>
-        <w:t>Используя HTTP-клиент</w:t>
-      </w:r>
-      <w:r>
-        <w:t xml:space="preserve"> </w:t>
-      </w:r>
-      <w:r>
-        <w:t>Postman, нужно протестировать отправку запросов на Keycloak</w:t>
-      </w:r>
+        <w:t xml:space="preserve">Теперь пишем запросы. Используя HTTP-клиент </w:t>
+      </w:r>
+      <w:proofErr w:type="spellStart"/>
+      <w:r>
+        <w:t>Postman</w:t>
+      </w:r>
+      <w:proofErr w:type="spellEnd"/>
+      <w:r>
+        <w:t xml:space="preserve">, нужно протестировать отправку запросов на </w:t>
+      </w:r>
+      <w:proofErr w:type="spellStart"/>
+      <w:r>
+        <w:t>Keycloak</w:t>
+      </w:r>
+      <w:proofErr w:type="spellEnd"/>
       <w:r>
         <w:t>.</w:t>
       </w:r>
@@ -1356,18 +1460,31 @@
         <w:pStyle w:val="a3"/>
       </w:pPr>
       <w:r>
-        <w:t xml:space="preserve">- Получение токена по refresh токену POST http://localhost:8080/realms/test-realm/protocol/openid-connect/token </w:t>
-      </w:r>
-    </w:p>
-    <w:p>
-      <w:pPr>
-        <w:pStyle w:val="a3"/>
-      </w:pPr>
-      <w:r>
-        <w:t>- Получение информации про реалм GET http://localhost:8080/realms/test-realm/.well-known/uma2-configuration</w:t>
-      </w:r>
-      <w:r>
-        <w:t xml:space="preserve"> </w:t>
+        <w:t xml:space="preserve">- Получение токена по </w:t>
+      </w:r>
+      <w:proofErr w:type="spellStart"/>
+      <w:r>
+        <w:t>refresh</w:t>
+      </w:r>
+      <w:proofErr w:type="spellEnd"/>
+      <w:r>
+        <w:t xml:space="preserve"> токену POST http://localhost:8080/realms/test-realm/protocol/openid-connect/token </w:t>
+      </w:r>
+    </w:p>
+    <w:p>
+      <w:pPr>
+        <w:pStyle w:val="a3"/>
+      </w:pPr>
+      <w:r>
+        <w:t xml:space="preserve">- Получение информации про </w:t>
+      </w:r>
+      <w:proofErr w:type="spellStart"/>
+      <w:r>
+        <w:t>реалм</w:t>
+      </w:r>
+      <w:proofErr w:type="spellEnd"/>
+      <w:r>
+        <w:t xml:space="preserve"> GET http://localhost:8080/realms/test-realm/.well-known/uma2-configuration </w:t>
       </w:r>
     </w:p>
     <w:p>
@@ -1397,7 +1514,7 @@
                     </pic:cNvPicPr>
                   </pic:nvPicPr>
                   <pic:blipFill>
-                    <a:blip r:embed="rId17">
+                    <a:blip r:embed="rId18">
                       <a:extLst>
                         <a:ext uri="{28A0092B-C50C-407E-A947-70E740481C1C}">
                           <a14:useLocalDpi xmlns:a14="http://schemas.microsoft.com/office/drawing/2010/main" val="0"/>
@@ -1450,7 +1567,7 @@
                     </pic:cNvPicPr>
                   </pic:nvPicPr>
                   <pic:blipFill>
-                    <a:blip r:embed="rId18">
+                    <a:blip r:embed="rId19">
                       <a:extLst>
                         <a:ext uri="{28A0092B-C50C-407E-A947-70E740481C1C}">
                           <a14:useLocalDpi xmlns:a14="http://schemas.microsoft.com/office/drawing/2010/main" val="0"/>
@@ -1504,7 +1621,7 @@
                     </pic:cNvPicPr>
                   </pic:nvPicPr>
                   <pic:blipFill>
-                    <a:blip r:embed="rId19">
+                    <a:blip r:embed="rId20">
                       <a:extLst>
                         <a:ext uri="{28A0092B-C50C-407E-A947-70E740481C1C}">
                           <a14:useLocalDpi xmlns:a14="http://schemas.microsoft.com/office/drawing/2010/main" val="0"/>
@@ -1557,7 +1674,7 @@
                     </pic:cNvPicPr>
                   </pic:nvPicPr>
                   <pic:blipFill>
-                    <a:blip r:embed="rId20">
+                    <a:blip r:embed="rId21">
                       <a:extLst>
                         <a:ext uri="{28A0092B-C50C-407E-A947-70E740481C1C}">
                           <a14:useLocalDpi xmlns:a14="http://schemas.microsoft.com/office/drawing/2010/main" val="0"/>

</xml_diff>